<commit_message>
H11 Quiz 1 & Quiz5 toegevoegd
</commit_message>
<xml_diff>
--- a/src/Taakverdeling.docx
+++ b/src/Taakverdeling.docx
@@ -21,17 +21,17 @@
           </w:tcPr>
           <w:p>
             <w:r>
+              <w:t>Brian</w:t>
+            </w:r>
+          </w:p>
+        </w:tc>
+        <w:tc>
+          <w:tcPr>
+            <w:tcW w:w="2265" w:type="dxa"/>
+          </w:tcPr>
+          <w:p>
+            <w:r>
               <w:t>Thomas</w:t>
-            </w:r>
-          </w:p>
-        </w:tc>
-        <w:tc>
-          <w:tcPr>
-            <w:tcW w:w="2265" w:type="dxa"/>
-          </w:tcPr>
-          <w:p>
-            <w:r>
-              <w:t>Brian</w:t>
             </w:r>
           </w:p>
         </w:tc>
@@ -254,8 +254,6 @@
             <w:r>
               <w:t>2</w:t>
             </w:r>
-            <w:bookmarkStart w:id="0" w:name="_GoBack"/>
-            <w:bookmarkEnd w:id="0"/>
             <w:r>
               <w:t>: Quiz</w:t>
             </w:r>

</xml_diff>